<commit_message>
fix typos in graphColoring
</commit_message>
<xml_diff>
--- a/files/graphColoring.docx
+++ b/files/graphColoring.docx
@@ -4011,15 +4011,7 @@
           <w:noProof/>
           <w:sz w:val="20"/>
         </w:rPr>
-        <w:t>T</w:t>
-      </w:r>
-      <w:r>
-        <w:rPr>
-          <w:rFonts w:ascii="Times New Roman" w:eastAsia="Times New Roman" w:hAnsi="Times New Roman"/>
-          <w:noProof/>
-          <w:sz w:val="20"/>
-        </w:rPr>
-        <w:t xml:space="preserve">he if-statement ignores colors that are are greater than </w:t>
+        <w:t xml:space="preserve">Note that colors greater than </w:t>
       </w:r>
       <w:r>
         <w:rPr>
@@ -4036,47 +4028,55 @@
           <w:noProof/>
           <w:sz w:val="20"/>
         </w:rPr>
-        <w:t>, for we are interested only in finding the smallest color that is not the color of a neighbor.</w:t>
-      </w:r>
-      <w:r>
-        <w:rPr>
-          <w:rFonts w:ascii="Times New Roman" w:eastAsia="Times New Roman" w:hAnsi="Times New Roman"/>
-          <w:noProof/>
-          <w:sz w:val="20"/>
-        </w:rPr>
-        <w:t xml:space="preserve"> Also, th</w:t>
-      </w:r>
-      <w:r>
-        <w:rPr>
-          <w:rFonts w:ascii="Times New Roman" w:eastAsia="Times New Roman" w:hAnsi="Times New Roman"/>
-          <w:noProof/>
-          <w:sz w:val="20"/>
-        </w:rPr>
-        <w:t>e</w:t>
-      </w:r>
-      <w:r>
-        <w:rPr>
-          <w:rFonts w:ascii="Times New Roman" w:eastAsia="Times New Roman" w:hAnsi="Times New Roman"/>
-          <w:noProof/>
-          <w:sz w:val="20"/>
-        </w:rPr>
-        <w:t xml:space="preserve"> if-state</w:t>
-      </w:r>
-      <w:r>
-        <w:rPr>
-          <w:rFonts w:ascii="Times New Roman" w:eastAsia="Times New Roman" w:hAnsi="Times New Roman"/>
-          <w:noProof/>
-          <w:sz w:val="20"/>
-        </w:rPr>
-        <w:softHyphen/>
-      </w:r>
-      <w:r>
-        <w:rPr>
-          <w:rFonts w:ascii="Times New Roman" w:eastAsia="Times New Roman" w:hAnsi="Times New Roman"/>
-          <w:noProof/>
-          <w:sz w:val="20"/>
-        </w:rPr>
-        <w:t>ment ignores uncolored vertices, which</w:t>
+        <w:t xml:space="preserve"> are</w:t>
+      </w:r>
+      <w:r>
+        <w:rPr>
+          <w:rFonts w:ascii="Times New Roman" w:eastAsia="Times New Roman" w:hAnsi="Times New Roman"/>
+          <w:noProof/>
+          <w:sz w:val="20"/>
+        </w:rPr>
+        <w:t xml:space="preserve"> ignore</w:t>
+      </w:r>
+      <w:r>
+        <w:rPr>
+          <w:rFonts w:ascii="Times New Roman" w:eastAsia="Times New Roman" w:hAnsi="Times New Roman"/>
+          <w:noProof/>
+          <w:sz w:val="20"/>
+        </w:rPr>
+        <w:t>d</w:t>
+      </w:r>
+      <w:r>
+        <w:rPr>
+          <w:rFonts w:ascii="Times New Roman" w:eastAsia="Times New Roman" w:hAnsi="Times New Roman"/>
+          <w:noProof/>
+          <w:sz w:val="20"/>
+        </w:rPr>
+        <w:t xml:space="preserve"> </w:t>
+      </w:r>
+      <w:r>
+        <w:rPr>
+          <w:rFonts w:ascii="Times New Roman" w:eastAsia="Times New Roman" w:hAnsi="Times New Roman"/>
+          <w:noProof/>
+          <w:sz w:val="20"/>
+        </w:rPr>
+        <w:t>since</w:t>
+      </w:r>
+      <w:r>
+        <w:rPr>
+          <w:rFonts w:ascii="Times New Roman" w:eastAsia="Times New Roman" w:hAnsi="Times New Roman"/>
+          <w:noProof/>
+          <w:sz w:val="20"/>
+        </w:rPr>
+        <w:t xml:space="preserve"> we are interested only in finding the smallest color that is not the color of a neighbor.</w:t>
+      </w:r>
+      <w:r>
+        <w:rPr>
+          <w:rFonts w:ascii="Times New Roman" w:eastAsia="Times New Roman" w:hAnsi="Times New Roman"/>
+          <w:noProof/>
+          <w:sz w:val="20"/>
+        </w:rPr>
+        <w:t xml:space="preserve"> Also, uncolored vertices, which</w:t>
       </w:r>
       <w:r>
         <w:rPr>
@@ -4101,7 +4101,7 @@
           <w:noProof/>
           <w:sz w:val="20"/>
         </w:rPr>
-        <w:t>.</w:t>
+        <w:t>, are ignored.</w:t>
       </w:r>
     </w:p>
     <w:p>
@@ -4830,7 +4830,7 @@
           <w:rFonts w:ascii="Times New Roman" w:hAnsi="Times New Roman"/>
           <w:sz w:val="20"/>
         </w:rPr>
-        <w:t xml:space="preserve">whose size is proportional to the number of neighbors of the vertex. Thus, we the space complexity is </w:t>
+        <w:t xml:space="preserve">whose size is proportional to the number of neighbors of the vertex. Thus, the space complexity is </w:t>
       </w:r>
       <w:proofErr w:type="gramStart"/>
       <w:r>
@@ -4862,7 +4862,49 @@
           <w:rFonts w:ascii="Times New Roman" w:hAnsi="Times New Roman"/>
           <w:sz w:val="20"/>
         </w:rPr>
-        <w:t xml:space="preserve">. For a dense graph, that’s </w:t>
+        <w:t xml:space="preserve">. </w:t>
+      </w:r>
+      <w:r>
+        <w:rPr>
+          <w:rFonts w:ascii="Times New Roman" w:hAnsi="Times New Roman"/>
+          <w:sz w:val="20"/>
+        </w:rPr>
+        <w:t>Considering</w:t>
+      </w:r>
+      <w:r>
+        <w:rPr>
+          <w:rFonts w:ascii="Times New Roman" w:hAnsi="Times New Roman"/>
+          <w:sz w:val="20"/>
+        </w:rPr>
+        <w:t xml:space="preserve"> </w:t>
+      </w:r>
+      <w:r>
+        <w:rPr>
+          <w:rFonts w:ascii="Times New Roman" w:hAnsi="Times New Roman"/>
+          <w:sz w:val="20"/>
+        </w:rPr>
+        <w:t xml:space="preserve">only </w:t>
+      </w:r>
+      <w:r>
+        <w:rPr>
+          <w:rFonts w:ascii="Times New Roman" w:hAnsi="Times New Roman"/>
+          <w:sz w:val="20"/>
+        </w:rPr>
+        <w:t>dense graph</w:t>
+      </w:r>
+      <w:r>
+        <w:rPr>
+          <w:rFonts w:ascii="Times New Roman" w:hAnsi="Times New Roman"/>
+          <w:sz w:val="20"/>
+        </w:rPr>
+        <w:t>s</w:t>
+      </w:r>
+      <w:r>
+        <w:rPr>
+          <w:rFonts w:ascii="Times New Roman" w:hAnsi="Times New Roman"/>
+          <w:sz w:val="20"/>
+        </w:rPr>
+        <w:t xml:space="preserve">, that’s </w:t>
       </w:r>
       <w:r>
         <w:rPr>
@@ -4877,7 +4919,35 @@
           <w:rFonts w:ascii="Times New Roman" w:hAnsi="Times New Roman"/>
           <w:sz w:val="20"/>
         </w:rPr>
-        <w:t xml:space="preserve">. For a sparse graph, like a map of a town, it’s </w:t>
+        <w:t xml:space="preserve">. </w:t>
+      </w:r>
+      <w:r>
+        <w:rPr>
+          <w:rFonts w:ascii="Times New Roman" w:hAnsi="Times New Roman"/>
+          <w:sz w:val="20"/>
+        </w:rPr>
+        <w:t xml:space="preserve">Considering only </w:t>
+      </w:r>
+      <w:r>
+        <w:rPr>
+          <w:rFonts w:ascii="Times New Roman" w:hAnsi="Times New Roman"/>
+          <w:sz w:val="20"/>
+        </w:rPr>
+        <w:t>sparse graph</w:t>
+      </w:r>
+      <w:r>
+        <w:rPr>
+          <w:rFonts w:ascii="Times New Roman" w:hAnsi="Times New Roman"/>
+          <w:sz w:val="20"/>
+        </w:rPr>
+        <w:t>s</w:t>
+      </w:r>
+      <w:r>
+        <w:rPr>
+          <w:rFonts w:ascii="Times New Roman" w:hAnsi="Times New Roman"/>
+          <w:sz w:val="20"/>
+        </w:rPr>
+        <w:t xml:space="preserve"> like a map of a town, it’s </w:t>
       </w:r>
       <w:proofErr w:type="gramStart"/>
       <w:r>
@@ -4902,7 +4972,21 @@
           <w:rFonts w:ascii="Times New Roman" w:hAnsi="Times New Roman"/>
           <w:sz w:val="20"/>
         </w:rPr>
-        <w:t xml:space="preserve"> —generally, on a map, the largest outdegree of any intersection is 4 or 5, perhaps a bit more.</w:t>
+        <w:t xml:space="preserve"> —generally, the largest outdegree of any intersection </w:t>
+      </w:r>
+      <w:r>
+        <w:rPr>
+          <w:rFonts w:ascii="Times New Roman" w:hAnsi="Times New Roman"/>
+          <w:sz w:val="20"/>
+        </w:rPr>
+        <w:t xml:space="preserve">on a map </w:t>
+      </w:r>
+      <w:r>
+        <w:rPr>
+          <w:rFonts w:ascii="Times New Roman" w:hAnsi="Times New Roman"/>
+          <w:sz w:val="20"/>
+        </w:rPr>
+        <w:t>is 4 or 5, perhaps a bit more.</w:t>
       </w:r>
     </w:p>
     <w:p>
@@ -5605,7 +5689,15 @@
           <w:noProof/>
           <w:sz w:val="20"/>
         </w:rPr>
-        <w:t>It turns out that our greedy algorithm —greedy because at each step it chooses the smallest color that is not the color of a neighbor— does not always perform well. How well it does</w:t>
+        <w:t xml:space="preserve">It turns out that our greedy algorithm —greedy because at each step it chooses the smallest color that is not the color of a neighbor— does not always perform well. How well it </w:t>
+      </w:r>
+      <w:r>
+        <w:rPr>
+          <w:rFonts w:ascii="Times New Roman" w:eastAsia="Times New Roman" w:hAnsi="Times New Roman"/>
+          <w:noProof/>
+          <w:sz w:val="20"/>
+        </w:rPr>
+        <w:t>performs</w:t>
       </w:r>
       <w:r>
         <w:rPr>
@@ -5705,7 +5797,47 @@
           <w:noProof/>
           <w:sz w:val="20"/>
         </w:rPr>
+        <w:t xml:space="preserve"> graph.</w:t>
+      </w:r>
+      <w:r>
+        <w:rPr>
+          <w:rFonts w:ascii="Times New Roman" w:eastAsia="Times New Roman" w:hAnsi="Times New Roman"/>
+          <w:noProof/>
+          <w:sz w:val="20"/>
+        </w:rPr>
         <w:t xml:space="preserve"> </w:t>
+      </w:r>
+      <w:r>
+        <w:rPr>
+          <w:rFonts w:ascii="Times New Roman" w:eastAsia="Times New Roman" w:hAnsi="Times New Roman"/>
+          <w:noProof/>
+          <w:sz w:val="20"/>
+        </w:rPr>
+        <w:t>The</w:t>
+      </w:r>
+      <w:r>
+        <w:rPr>
+          <w:rFonts w:ascii="Times New Roman" w:eastAsia="Times New Roman" w:hAnsi="Times New Roman"/>
+          <w:noProof/>
+          <w:sz w:val="20"/>
+        </w:rPr>
+        <w:t xml:space="preserve">ir </w:t>
+      </w:r>
+      <w:r>
+        <w:rPr>
+          <w:rFonts w:ascii="Times New Roman" w:eastAsia="Times New Roman" w:hAnsi="Times New Roman"/>
+          <w:noProof/>
+          <w:sz w:val="20"/>
+        </w:rPr>
+        <w:t xml:space="preserve">vertices are numbered differently, each giving an order in which to process them during our coloring algorithm. </w:t>
+      </w:r>
+      <w:r>
+        <w:rPr>
+          <w:rFonts w:ascii="Times New Roman" w:eastAsia="Times New Roman" w:hAnsi="Times New Roman"/>
+          <w:noProof/>
+          <w:sz w:val="20"/>
+        </w:rPr>
+        <w:t xml:space="preserve">This is a </w:t>
       </w:r>
       <w:r>
         <w:rPr>
@@ -5779,70 +5911,6 @@
           <w:noProof/>
           <w:sz w:val="20"/>
         </w:rPr>
-        <w:t xml:space="preserve"> The </w:t>
-      </w:r>
-      <w:r>
-        <w:rPr>
-          <w:rFonts w:ascii="Times New Roman" w:eastAsia="Times New Roman" w:hAnsi="Times New Roman"/>
-          <w:noProof/>
-          <w:sz w:val="20"/>
-        </w:rPr>
-        <w:t>vertices in thesse two graphs</w:t>
-      </w:r>
-      <w:r>
-        <w:rPr>
-          <w:rFonts w:ascii="Times New Roman" w:eastAsia="Times New Roman" w:hAnsi="Times New Roman"/>
-          <w:noProof/>
-          <w:sz w:val="20"/>
-        </w:rPr>
-        <w:t xml:space="preserve"> are numbere</w:t>
-      </w:r>
-      <w:r>
-        <w:rPr>
-          <w:rFonts w:ascii="Times New Roman" w:eastAsia="Times New Roman" w:hAnsi="Times New Roman"/>
-          <w:noProof/>
-          <w:sz w:val="20"/>
-        </w:rPr>
-        <w:t>d</w:t>
-      </w:r>
-      <w:r>
-        <w:rPr>
-          <w:rFonts w:ascii="Times New Roman" w:eastAsia="Times New Roman" w:hAnsi="Times New Roman"/>
-          <w:noProof/>
-          <w:sz w:val="20"/>
-        </w:rPr>
-        <w:t xml:space="preserve"> differently</w:t>
-      </w:r>
-      <w:r>
-        <w:rPr>
-          <w:rFonts w:ascii="Times New Roman" w:eastAsia="Times New Roman" w:hAnsi="Times New Roman"/>
-          <w:noProof/>
-          <w:sz w:val="20"/>
-        </w:rPr>
-        <w:t>, each giving an order in which to process t</w:t>
-      </w:r>
-      <w:r>
-        <w:rPr>
-          <w:rFonts w:ascii="Times New Roman" w:eastAsia="Times New Roman" w:hAnsi="Times New Roman"/>
-          <w:noProof/>
-          <w:sz w:val="20"/>
-        </w:rPr>
-        <w:t xml:space="preserve">hem </w:t>
-      </w:r>
-      <w:r>
-        <w:rPr>
-          <w:rFonts w:ascii="Times New Roman" w:eastAsia="Times New Roman" w:hAnsi="Times New Roman"/>
-          <w:noProof/>
-          <w:sz w:val="20"/>
-        </w:rPr>
-        <w:t>during our coloring algorithm.</w:t>
-      </w:r>
-      <w:r>
-        <w:rPr>
-          <w:rFonts w:ascii="Times New Roman" w:eastAsia="Times New Roman" w:hAnsi="Times New Roman"/>
-          <w:noProof/>
-          <w:sz w:val="20"/>
-        </w:rPr>
         <w:t xml:space="preserve"> </w:t>
       </w:r>
     </w:p>
@@ -6225,7 +6293,7 @@
           <w:noProof/>
           <w:sz w:val="20"/>
         </w:rPr>
-        <w:t xml:space="preserve"> using oour coloring algorithm</w:t>
+        <w:t xml:space="preserve"> using our coloring algorithm</w:t>
       </w:r>
       <w:r>
         <w:rPr>
@@ -6286,7 +6354,23 @@
           <w:noProof/>
           <w:sz w:val="20"/>
         </w:rPr>
-        <w:t xml:space="preserve"> of the vertices. Grundy numbera are named after P.M. Grundy, who used this concept for directed graphs in 1939.</w:t>
+        <w:t xml:space="preserve"> of the vertices. Grundy number</w:t>
+      </w:r>
+      <w:r>
+        <w:rPr>
+          <w:rFonts w:ascii="Times New Roman" w:eastAsia="Times New Roman" w:hAnsi="Times New Roman"/>
+          <w:noProof/>
+          <w:sz w:val="20"/>
+        </w:rPr>
+        <w:t>s</w:t>
+      </w:r>
+      <w:r>
+        <w:rPr>
+          <w:rFonts w:ascii="Times New Roman" w:eastAsia="Times New Roman" w:hAnsi="Times New Roman"/>
+          <w:noProof/>
+          <w:sz w:val="20"/>
+        </w:rPr>
+        <w:t xml:space="preserve"> are named after P.M. Grundy, who used this concept for directed graphs in 1939.</w:t>
       </w:r>
       <w:r>
         <w:rPr>
@@ -6296,82 +6380,6 @@
         </w:rPr>
         <w:t xml:space="preserve"> For more information, visit the webpage given in the footnote.</w:t>
       </w:r>
-    </w:p>
-    <w:p>
-      <w:pPr>
-        <w:spacing w:before="120"/>
-        <w:ind w:firstLine="288"/>
-        <w:rPr>
-          <w:rFonts w:ascii="Times New Roman" w:eastAsia="Times New Roman" w:hAnsi="Times New Roman"/>
-          <w:noProof/>
-          <w:sz w:val="20"/>
-        </w:rPr>
-      </w:pPr>
-    </w:p>
-    <w:p>
-      <w:pPr>
-        <w:spacing w:before="120"/>
-        <w:ind w:firstLine="288"/>
-        <w:rPr>
-          <w:rFonts w:ascii="Times New Roman" w:eastAsia="Times New Roman" w:hAnsi="Times New Roman"/>
-          <w:noProof/>
-          <w:sz w:val="20"/>
-        </w:rPr>
-      </w:pPr>
-    </w:p>
-    <w:p>
-      <w:pPr>
-        <w:spacing w:before="120"/>
-        <w:ind w:firstLine="288"/>
-        <w:rPr>
-          <w:rFonts w:ascii="Times New Roman" w:eastAsia="Times New Roman" w:hAnsi="Times New Roman"/>
-          <w:noProof/>
-          <w:sz w:val="20"/>
-        </w:rPr>
-      </w:pPr>
-    </w:p>
-    <w:p>
-      <w:pPr>
-        <w:spacing w:before="120"/>
-        <w:ind w:firstLine="288"/>
-        <w:rPr>
-          <w:rFonts w:ascii="Times New Roman" w:eastAsia="Times New Roman" w:hAnsi="Times New Roman"/>
-          <w:noProof/>
-          <w:sz w:val="20"/>
-        </w:rPr>
-      </w:pPr>
-    </w:p>
-    <w:p>
-      <w:pPr>
-        <w:spacing w:before="120"/>
-        <w:ind w:firstLine="288"/>
-        <w:rPr>
-          <w:rFonts w:ascii="Times New Roman" w:eastAsia="Times New Roman" w:hAnsi="Times New Roman"/>
-          <w:noProof/>
-          <w:sz w:val="20"/>
-        </w:rPr>
-      </w:pPr>
-    </w:p>
-    <w:p>
-      <w:pPr>
-        <w:spacing w:before="120"/>
-        <w:ind w:firstLine="288"/>
-        <w:rPr>
-          <w:rFonts w:ascii="Times New Roman" w:eastAsia="Times New Roman" w:hAnsi="Times New Roman"/>
-          <w:noProof/>
-          <w:sz w:val="20"/>
-        </w:rPr>
-      </w:pPr>
-    </w:p>
-    <w:p>
-      <w:pPr>
-        <w:spacing w:before="120"/>
-        <w:ind w:firstLine="288"/>
-        <w:rPr>
-          <w:rFonts w:ascii="Times New Roman" w:eastAsia="Times New Roman" w:hAnsi="Times New Roman"/>
-          <w:sz w:val="20"/>
-        </w:rPr>
-      </w:pPr>
     </w:p>
     <w:p>
       <w:pPr>

</xml_diff>